<commit_message>
Update Personal Development Project/IGDV Individual Learning Plan.docx
</commit_message>
<xml_diff>
--- a/Personal Development Project/IGDV Individual Learning Plan.docx
+++ b/Personal Development Project/IGDV Individual Learning Plan.docx
@@ -115,8 +115,6 @@
       <w:r>
         <w:t xml:space="preserve">   </w:t>
       </w:r>
-      <w:bookmarkStart w:id="0" w:name="_GoBack"/>
-      <w:bookmarkEnd w:id="0"/>
       <w:r>
         <w:t xml:space="preserve"> </w:t>
       </w:r>
@@ -181,11 +179,10 @@
     </w:p>
     <w:p>
       <w:r>
-        <w:t>The main objective of the project is to create a scene/level to showcase the elements discussed above</w:t>
-      </w:r>
-      <w:r>
-        <w:t>, I’ll explore and demonstrate these techniques in depth.</w:t>
-      </w:r>
+        <w:t>The overall objective of this project is too create a UE4 project that showcases the above elements in depth, too increase my overall knowledge of Unreal games development.</w:t>
+      </w:r>
+      <w:bookmarkStart w:id="0" w:name="_GoBack"/>
+      <w:bookmarkEnd w:id="0"/>
     </w:p>
     <w:p/>
     <w:p>
@@ -1746,6 +1743,7 @@
   <w:rsids>
     <w:rsidRoot w:val="00B04F21"/>
     <w:rsid w:val="004261FD"/>
+    <w:rsid w:val="0058112B"/>
     <w:rsid w:val="00AB494E"/>
     <w:rsid w:val="00B04F21"/>
   </w:rsids>
@@ -2488,15 +2486,6 @@
 </file>
 
 <file path=customXml/item1.xml><?xml version="1.0" encoding="utf-8"?>
-<p:properties xmlns:p="http://schemas.microsoft.com/office/2006/metadata/properties" xmlns:xsi="http://www.w3.org/2001/XMLSchema-instance" xmlns:pc="http://schemas.microsoft.com/office/infopath/2007/PartnerControls">
-  <documentManagement>
-    <_ip_UnifiedCompliancePolicyUIAction xmlns="http://schemas.microsoft.com/sharepoint/v3" xsi:nil="true"/>
-    <_ip_UnifiedCompliancePolicyProperties xmlns="http://schemas.microsoft.com/sharepoint/v3" xsi:nil="true"/>
-  </documentManagement>
-</p:properties>
-</file>
-
-<file path=customXml/item2.xml><?xml version="1.0" encoding="utf-8"?>
 <ct:contentTypeSchema xmlns:ct="http://schemas.microsoft.com/office/2006/metadata/contentType" xmlns:ma="http://schemas.microsoft.com/office/2006/metadata/properties/metaAttributes" ct:_="" ma:_="" ma:contentTypeName="Document" ma:contentTypeID="0x010100DEEA25CC0A0AC24199CDC46C25B8B0BC" ma:contentTypeVersion="10" ma:contentTypeDescription="Create a new document." ma:contentTypeScope="" ma:versionID="e3b47856d4cf355c0dacb39e1084d14f">
   <xsd:schema xmlns:xsd="http://www.w3.org/2001/XMLSchema" xmlns:xs="http://www.w3.org/2001/XMLSchema" xmlns:p="http://schemas.microsoft.com/office/2006/metadata/properties" xmlns:ns1="http://schemas.microsoft.com/sharepoint/v3" xmlns:ns2="6dc4bcd6-49db-4c07-9060-8acfc67cef9f" xmlns:ns3="fb0879af-3eba-417a-a55a-ffe6dcd6ca77" targetNamespace="http://schemas.microsoft.com/office/2006/metadata/properties" ma:root="true" ma:fieldsID="a845a615265fdb1f7b12cc65ac20ecbd" ns1:_="" ns2:_="" ns3:_="">
     <xsd:import namespace="http://schemas.microsoft.com/sharepoint/v3"/>
@@ -2704,6 +2693,15 @@
 </ct:contentTypeSchema>
 </file>
 
+<file path=customXml/item2.xml><?xml version="1.0" encoding="utf-8"?>
+<p:properties xmlns:p="http://schemas.microsoft.com/office/2006/metadata/properties" xmlns:xsi="http://www.w3.org/2001/XMLSchema-instance" xmlns:pc="http://schemas.microsoft.com/office/infopath/2007/PartnerControls">
+  <documentManagement>
+    <_ip_UnifiedCompliancePolicyUIAction xmlns="http://schemas.microsoft.com/sharepoint/v3" xsi:nil="true"/>
+    <_ip_UnifiedCompliancePolicyProperties xmlns="http://schemas.microsoft.com/sharepoint/v3" xsi:nil="true"/>
+  </documentManagement>
+</p:properties>
+</file>
+
 <file path=customXml/item3.xml><?xml version="1.0" encoding="utf-8"?>
 <?mso-contentType ?>
 <FormTemplates xmlns="http://schemas.microsoft.com/sharepoint/v3/contenttype/forms">
@@ -2714,16 +2712,6 @@
 </file>
 
 <file path=customXml/itemProps1.xml><?xml version="1.0" encoding="utf-8"?>
-<ds:datastoreItem xmlns:ds="http://schemas.openxmlformats.org/officeDocument/2006/customXml" ds:itemID="{BA075BD4-F53C-4E01-9EDE-4652C8A1FE4B}">
-  <ds:schemaRefs>
-    <ds:schemaRef ds:uri="http://schemas.microsoft.com/office/2006/metadata/properties"/>
-    <ds:schemaRef ds:uri="http://schemas.microsoft.com/office/infopath/2007/PartnerControls"/>
-    <ds:schemaRef ds:uri="http://schemas.microsoft.com/sharepoint/v3"/>
-  </ds:schemaRefs>
-</ds:datastoreItem>
-</file>
-
-<file path=customXml/itemProps2.xml><?xml version="1.0" encoding="utf-8"?>
 <ds:datastoreItem xmlns:ds="http://schemas.openxmlformats.org/officeDocument/2006/customXml" ds:itemID="{D7D55E06-64DA-42F3-AD6E-D3DC24069E4B}">
   <ds:schemaRefs>
     <ds:schemaRef ds:uri="http://schemas.microsoft.com/office/2006/metadata/contentType"/>
@@ -2743,6 +2731,16 @@
 </ds:datastoreItem>
 </file>
 
+<file path=customXml/itemProps2.xml><?xml version="1.0" encoding="utf-8"?>
+<ds:datastoreItem xmlns:ds="http://schemas.openxmlformats.org/officeDocument/2006/customXml" ds:itemID="{BA075BD4-F53C-4E01-9EDE-4652C8A1FE4B}">
+  <ds:schemaRefs>
+    <ds:schemaRef ds:uri="http://schemas.microsoft.com/office/2006/metadata/properties"/>
+    <ds:schemaRef ds:uri="http://schemas.microsoft.com/office/infopath/2007/PartnerControls"/>
+    <ds:schemaRef ds:uri="http://schemas.microsoft.com/sharepoint/v3"/>
+  </ds:schemaRefs>
+</ds:datastoreItem>
+</file>
+
 <file path=customXml/itemProps3.xml><?xml version="1.0" encoding="utf-8"?>
 <ds:datastoreItem xmlns:ds="http://schemas.openxmlformats.org/officeDocument/2006/customXml" ds:itemID="{3D40F5E8-4448-4982-82F4-146B74EB9EB7}">
   <ds:schemaRefs>

</xml_diff>